<commit_message>
added command pattern code and document
</commit_message>
<xml_diff>
--- a/s260598-PandaySurendra/Sprint-2-Deliverables/Task021_CommandPattern/CommandPatternBeforeAfter.docx
+++ b/s260598-PandaySurendra/Sprint-2-Deliverables/Task021_CommandPattern/CommandPatternBeforeAfter.docx
@@ -55,107 +55,427 @@
     <w:p>
       <w:pPr>
         <w:rPr>
+          <w:sz w:val="28"/>
+          <w:szCs w:val="28"/>
+        </w:rPr>
+      </w:pPr>
+      <w:r>
+        <w:rPr>
+          <w:sz w:val="28"/>
+          <w:szCs w:val="28"/>
+        </w:rPr>
+        <w:t xml:space="preserve">A command pattern stores a list of code that is executed at later time or repeatedly as instructed. A client object can prefer to run particular command </w:t>
+      </w:r>
+      <w:r>
+        <w:rPr>
+          <w:sz w:val="28"/>
+          <w:szCs w:val="28"/>
+        </w:rPr>
+        <w:t xml:space="preserve">on one of hidden objects. An object such as invoker transfers command to another object called receiver to execute right code. </w:t>
+      </w:r>
+    </w:p>
+    <w:p>
+      <w:pPr>
+        <w:ind w:left="360"/>
+        <w:rPr>
+          <w:sz w:val="28"/>
+          <w:szCs w:val="28"/>
+        </w:rPr>
+      </w:pPr>
+      <w:r>
+        <w:rPr>
+          <w:sz w:val="28"/>
+          <w:szCs w:val="28"/>
+        </w:rPr>
+        <w:t xml:space="preserve">Freeman Eric., Freeman Elisa. (2004) explains Concrete pattern </w:t>
+      </w:r>
+      <w:r>
+        <w:rPr>
+          <w:sz w:val="28"/>
+          <w:szCs w:val="28"/>
+        </w:rPr>
+        <w:t>has following steps carried out.</w:t>
+      </w:r>
+    </w:p>
+    <w:p>
+      <w:pPr>
+        <w:pStyle w:val="ListParagraph"/>
+        <w:numPr>
+          <w:ilvl w:val="0"/>
+          <w:numId w:val="4"/>
+        </w:numPr>
+        <w:rPr>
+          <w:sz w:val="28"/>
+          <w:szCs w:val="28"/>
+        </w:rPr>
+      </w:pPr>
+      <w:r>
+        <w:rPr>
+          <w:sz w:val="28"/>
+          <w:szCs w:val="28"/>
+        </w:rPr>
+        <w:t>A client creates a concrete command and sets its receiver.</w:t>
+      </w:r>
+    </w:p>
+    <w:p>
+      <w:pPr>
+        <w:pStyle w:val="ListParagraph"/>
+        <w:numPr>
+          <w:ilvl w:val="0"/>
+          <w:numId w:val="4"/>
+        </w:numPr>
+        <w:rPr>
+          <w:sz w:val="28"/>
+          <w:szCs w:val="28"/>
+        </w:rPr>
+      </w:pPr>
+      <w:r>
+        <w:rPr>
+          <w:sz w:val="28"/>
+          <w:szCs w:val="28"/>
+        </w:rPr>
+        <w:t xml:space="preserve">An invoker holds a command and at some point asks to carry out request by calling it’s </w:t>
+      </w:r>
+      <w:r>
+        <w:rPr>
           <w:b/>
           <w:bCs/>
           <w:sz w:val="28"/>
           <w:szCs w:val="28"/>
         </w:rPr>
-      </w:pPr>
-      <w:r>
+        <w:t xml:space="preserve">execute() </w:t>
+      </w:r>
+      <w:r>
+        <w:rPr>
+          <w:sz w:val="28"/>
+          <w:szCs w:val="28"/>
+        </w:rPr>
+        <w:t>method.</w:t>
+      </w:r>
+    </w:p>
+    <w:p>
+      <w:pPr>
+        <w:pStyle w:val="ListParagraph"/>
+        <w:numPr>
+          <w:ilvl w:val="0"/>
+          <w:numId w:val="4"/>
+        </w:numPr>
+        <w:rPr>
+          <w:sz w:val="28"/>
+          <w:szCs w:val="28"/>
+        </w:rPr>
+      </w:pPr>
+      <w:r>
+        <w:rPr>
+          <w:sz w:val="28"/>
+          <w:szCs w:val="28"/>
+        </w:rPr>
+        <w:t>An invoker would know how to fulfil the request</w:t>
+      </w:r>
+    </w:p>
+    <w:p>
+      <w:pPr>
+        <w:pStyle w:val="ListParagraph"/>
+        <w:numPr>
+          <w:ilvl w:val="0"/>
+          <w:numId w:val="4"/>
+        </w:numPr>
+        <w:rPr>
+          <w:sz w:val="28"/>
+          <w:szCs w:val="28"/>
+        </w:rPr>
+      </w:pPr>
+      <w:r>
+        <w:rPr>
+          <w:sz w:val="28"/>
+          <w:szCs w:val="28"/>
+        </w:rPr>
+        <w:t>An action is created when execute method is executed</w:t>
+      </w:r>
+    </w:p>
+    <w:p>
+      <w:pPr>
+        <w:pStyle w:val="ListParagraph"/>
+        <w:numPr>
+          <w:ilvl w:val="0"/>
+          <w:numId w:val="4"/>
+        </w:numPr>
+        <w:rPr>
+          <w:sz w:val="28"/>
+          <w:szCs w:val="28"/>
+        </w:rPr>
+      </w:pPr>
+      <w:r>
+        <w:rPr>
+          <w:sz w:val="28"/>
+          <w:szCs w:val="28"/>
+        </w:rPr>
+        <w:t xml:space="preserve">Any class can act as a receiver which runs action() method to do right action. </w:t>
+      </w:r>
+    </w:p>
+    <w:p>
+      <w:pPr>
         <w:rPr>
           <w:b/>
           <w:bCs/>
           <w:sz w:val="28"/>
           <w:szCs w:val="28"/>
         </w:rPr>
-        <w:t>Characters of Singleton class/pattern</w:t>
-      </w:r>
-    </w:p>
-    <w:p>
-      <w:pPr>
+      </w:pPr>
+      <w:r>
         <w:rPr>
           <w:b/>
           <w:bCs/>
           <w:sz w:val="28"/>
           <w:szCs w:val="28"/>
         </w:rPr>
-      </w:pPr>
-      <w:r>
+        <w:t>Benefits</w:t>
+      </w:r>
+    </w:p>
+    <w:p>
+      <w:pPr>
+        <w:pStyle w:val="ListParagraph"/>
+        <w:numPr>
+          <w:ilvl w:val="0"/>
+          <w:numId w:val="4"/>
+        </w:numPr>
+        <w:rPr>
+          <w:sz w:val="28"/>
+          <w:szCs w:val="28"/>
+        </w:rPr>
+      </w:pPr>
+      <w:r>
+        <w:rPr>
+          <w:sz w:val="28"/>
+          <w:szCs w:val="28"/>
+        </w:rPr>
+        <w:t xml:space="preserve">A command pattern encapsulates a request as an object, and lets parameterize other object for a different command or operation. </w:t>
+      </w:r>
+    </w:p>
+    <w:p>
+      <w:pPr>
+        <w:pStyle w:val="ListParagraph"/>
+        <w:numPr>
+          <w:ilvl w:val="0"/>
+          <w:numId w:val="4"/>
+        </w:numPr>
+        <w:rPr>
+          <w:sz w:val="28"/>
+          <w:szCs w:val="28"/>
+        </w:rPr>
+      </w:pPr>
+      <w:r>
+        <w:rPr>
+          <w:sz w:val="28"/>
+          <w:szCs w:val="28"/>
+        </w:rPr>
+        <w:t>Use of command pattern is best for reversible operation such as light off/on.</w:t>
+      </w:r>
+    </w:p>
+    <w:p>
+      <w:pPr>
         <w:rPr>
           <w:b/>
           <w:bCs/>
           <w:sz w:val="28"/>
           <w:szCs w:val="28"/>
         </w:rPr>
-        <w:t>Scenario / Example</w:t>
-      </w:r>
-    </w:p>
-    <w:p>
-      <w:pPr>
+      </w:pPr>
+      <w:r>
         <w:rPr>
           <w:b/>
           <w:bCs/>
           <w:sz w:val="28"/>
           <w:szCs w:val="28"/>
         </w:rPr>
-      </w:pPr>
-      <w:r>
+        <w:t>Scenario / Example</w:t>
+      </w:r>
+    </w:p>
+    <w:p>
+      <w:pPr>
+        <w:rPr>
+          <w:sz w:val="28"/>
+          <w:szCs w:val="28"/>
+        </w:rPr>
+      </w:pPr>
+      <w:r>
+        <w:rPr>
+          <w:sz w:val="28"/>
+          <w:szCs w:val="28"/>
+        </w:rPr>
+        <w:t xml:space="preserve">An example of tv remote can be used. A tv remote would have bunch of buttons to go to next channels, turn tv on / off as well if needed. </w:t>
+      </w:r>
+      <w:r>
+        <w:rPr>
+          <w:sz w:val="28"/>
+          <w:szCs w:val="28"/>
+        </w:rPr>
+        <w:t xml:space="preserve"> For a list of given channels we want to be able to change channels from remote control and be able to turn tv off/on.</w:t>
+      </w:r>
+      <w:r>
+        <w:t xml:space="preserve"> </w:t>
+      </w:r>
+      <w:r>
+        <w:t xml:space="preserve"> </w:t>
+      </w:r>
+      <w:r>
+        <w:rPr>
+          <w:sz w:val="28"/>
+          <w:szCs w:val="28"/>
+        </w:rPr>
+        <w:t>It has a set of commands to executed, action raised, and event triggered.</w:t>
+      </w:r>
+    </w:p>
+    <w:p>
+      <w:pPr>
         <w:rPr>
           <w:b/>
           <w:bCs/>
           <w:sz w:val="28"/>
           <w:szCs w:val="28"/>
         </w:rPr>
-        <w:t>Benefits</w:t>
-      </w:r>
-    </w:p>
-    <w:p>
-      <w:pPr>
+      </w:pPr>
+      <w:r>
         <w:rPr>
           <w:b/>
           <w:bCs/>
           <w:sz w:val="28"/>
           <w:szCs w:val="28"/>
         </w:rPr>
-      </w:pPr>
-      <w:r>
+        <w:t>Before Refactor</w:t>
+      </w:r>
+      <w:bookmarkStart w:id="0" w:name="_GoBack"/>
+      <w:bookmarkEnd w:id="0"/>
+    </w:p>
+    <w:p>
+      <w:pPr>
         <w:rPr>
           <w:b/>
           <w:bCs/>
           <w:sz w:val="28"/>
           <w:szCs w:val="28"/>
         </w:rPr>
-        <w:t>Before Refactor</w:t>
-      </w:r>
-    </w:p>
-    <w:p>
-      <w:pPr>
+      </w:pPr>
+      <w:r>
         <w:rPr>
           <w:b/>
           <w:bCs/>
           <w:sz w:val="28"/>
           <w:szCs w:val="28"/>
         </w:rPr>
-      </w:pPr>
-      <w:r>
+        <w:t>After Refactor</w:t>
+      </w:r>
+    </w:p>
+    <w:p>
+      <w:pPr>
         <w:rPr>
           <w:b/>
           <w:bCs/>
           <w:sz w:val="28"/>
           <w:szCs w:val="28"/>
         </w:rPr>
-        <w:t>After Refactor</w:t>
-      </w:r>
-    </w:p>
-    <w:p>
-      <w:pPr>
+      </w:pPr>
+      <w:r>
         <w:rPr>
           <w:b/>
           <w:bCs/>
           <w:sz w:val="28"/>
           <w:szCs w:val="28"/>
         </w:rPr>
-      </w:pPr>
+        <w:t>UML Diagram</w:t>
+      </w:r>
+    </w:p>
+    <w:p>
+      <w:pPr>
+        <w:rPr>
+          <w:sz w:val="28"/>
+          <w:szCs w:val="28"/>
+        </w:rPr>
+      </w:pPr>
+      <w:r>
+        <w:rPr>
+          <w:sz w:val="28"/>
+          <w:szCs w:val="28"/>
+        </w:rPr>
+        <w:lastRenderedPageBreak/>
+        <w:t xml:space="preserve">Please find it inside relevant project </w:t>
+      </w:r>
+      <w:proofErr w:type="spellStart"/>
+      <w:r>
+        <w:rPr>
+          <w:sz w:val="28"/>
+          <w:szCs w:val="28"/>
+        </w:rPr>
+        <w:t>uml</w:t>
+      </w:r>
+      <w:proofErr w:type="spellEnd"/>
+      <w:r>
+        <w:rPr>
+          <w:sz w:val="28"/>
+          <w:szCs w:val="28"/>
+        </w:rPr>
+        <w:t xml:space="preserve"> in </w:t>
+      </w:r>
+      <w:proofErr w:type="spellStart"/>
+      <w:r>
+        <w:rPr>
+          <w:sz w:val="28"/>
+          <w:szCs w:val="28"/>
+        </w:rPr>
+        <w:t>gitlab</w:t>
+      </w:r>
+      <w:proofErr w:type="spellEnd"/>
+    </w:p>
+    <w:p>
+      <w:pPr>
+        <w:rPr>
+          <w:sz w:val="28"/>
+          <w:szCs w:val="28"/>
+        </w:rPr>
+      </w:pPr>
+      <w:r>
+        <w:rPr>
+          <w:sz w:val="28"/>
+          <w:szCs w:val="28"/>
+        </w:rPr>
+        <w:t>/</w:t>
+      </w:r>
+      <w:r>
+        <w:rPr>
+          <w:sz w:val="28"/>
+          <w:szCs w:val="28"/>
+        </w:rPr>
+        <w:t>Command</w:t>
+      </w:r>
+      <w:r>
+        <w:rPr>
+          <w:sz w:val="28"/>
+          <w:szCs w:val="28"/>
+        </w:rPr>
+        <w:t>Pattern</w:t>
+      </w:r>
+      <w:r>
+        <w:rPr>
+          <w:sz w:val="28"/>
+          <w:szCs w:val="28"/>
+        </w:rPr>
+        <w:t>PatternUML.png</w:t>
+      </w:r>
+    </w:p>
+    <w:p>
+      <w:pPr>
+        <w:rPr>
+          <w:sz w:val="28"/>
+          <w:szCs w:val="28"/>
+        </w:rPr>
+      </w:pPr>
+      <w:r>
+        <w:rPr>
+          <w:sz w:val="28"/>
+          <w:szCs w:val="28"/>
+        </w:rPr>
+        <w:t>https://app.creately.com/diagram/tduuhLGm7gS/edit</w:t>
+      </w:r>
     </w:p>
     <w:p>
       <w:pPr>
@@ -173,22 +493,37 @@
           <w:sz w:val="28"/>
           <w:szCs w:val="28"/>
         </w:rPr>
-        <w:t>UML Diagram</w:t>
-      </w:r>
-    </w:p>
-    <w:p>
-      <w:pPr>
-        <w:rPr>
-          <w:sz w:val="28"/>
-          <w:szCs w:val="28"/>
-        </w:rPr>
-      </w:pPr>
-      <w:r>
-        <w:rPr>
-          <w:sz w:val="28"/>
-          <w:szCs w:val="28"/>
-        </w:rPr>
-        <w:t xml:space="preserve">Please find it inside relevant project </w:t>
+        <w:t>Reference</w:t>
+      </w:r>
+    </w:p>
+    <w:p>
+      <w:pPr>
+        <w:rPr>
+          <w:sz w:val="28"/>
+          <w:szCs w:val="28"/>
+        </w:rPr>
+      </w:pPr>
+      <w:r>
+        <w:rPr>
+          <w:sz w:val="28"/>
+          <w:szCs w:val="28"/>
+        </w:rPr>
+        <w:t>Freeman Eric., Freeman Elisa. 2004. 1</w:t>
+      </w:r>
+      <w:r>
+        <w:rPr>
+          <w:sz w:val="28"/>
+          <w:szCs w:val="28"/>
+          <w:vertAlign w:val="superscript"/>
+        </w:rPr>
+        <w:t>st</w:t>
+      </w:r>
+      <w:r>
+        <w:rPr>
+          <w:sz w:val="28"/>
+          <w:szCs w:val="28"/>
+        </w:rPr>
+        <w:t xml:space="preserve"> ed. </w:t>
       </w:r>
       <w:proofErr w:type="spellStart"/>
       <w:r>
@@ -196,7 +531,7 @@
           <w:sz w:val="28"/>
           <w:szCs w:val="28"/>
         </w:rPr>
-        <w:t>uml</w:t>
+        <w:t>O’Reily</w:t>
       </w:r>
       <w:proofErr w:type="spellEnd"/>
       <w:r>
@@ -204,7 +539,7 @@
           <w:sz w:val="28"/>
           <w:szCs w:val="28"/>
         </w:rPr>
-        <w:t xml:space="preserve"> in </w:t>
+        <w:t xml:space="preserve"> Media Inc. 1995, </w:t>
       </w:r>
       <w:proofErr w:type="spellStart"/>
       <w:r>
@@ -212,136 +547,16 @@
           <w:sz w:val="28"/>
           <w:szCs w:val="28"/>
         </w:rPr>
-        <w:t>gitlab</w:t>
+        <w:t>Sebasttopo</w:t>
       </w:r>
       <w:proofErr w:type="spellEnd"/>
-    </w:p>
-    <w:p>
-      <w:pPr>
-        <w:rPr>
-          <w:sz w:val="28"/>
-          <w:szCs w:val="28"/>
-        </w:rPr>
-      </w:pPr>
-      <w:r>
-        <w:rPr>
-          <w:sz w:val="28"/>
-          <w:szCs w:val="28"/>
-        </w:rPr>
-        <w:t>/</w:t>
-      </w:r>
-      <w:r>
-        <w:rPr>
-          <w:sz w:val="28"/>
-          <w:szCs w:val="28"/>
-        </w:rPr>
-        <w:t>Command</w:t>
-      </w:r>
-      <w:bookmarkStart w:id="0" w:name="_GoBack"/>
-      <w:bookmarkEnd w:id="0"/>
-      <w:r>
-        <w:rPr>
-          <w:sz w:val="28"/>
-          <w:szCs w:val="28"/>
-        </w:rPr>
-        <w:t>Pattern</w:t>
-      </w:r>
-      <w:r>
-        <w:rPr>
-          <w:sz w:val="28"/>
-          <w:szCs w:val="28"/>
-        </w:rPr>
-        <w:t>PatternUML.png</w:t>
-      </w:r>
-    </w:p>
-    <w:p>
-      <w:pPr>
-        <w:rPr>
-          <w:sz w:val="28"/>
-          <w:szCs w:val="28"/>
-        </w:rPr>
-      </w:pPr>
-      <w:r>
-        <w:rPr>
-          <w:sz w:val="28"/>
-          <w:szCs w:val="28"/>
-        </w:rPr>
-        <w:t>https://app.creately.com/diagram/tduuhLGm7gS/edit</w:t>
-      </w:r>
-    </w:p>
-    <w:p>
-      <w:pPr>
-        <w:rPr>
-          <w:b/>
-          <w:bCs/>
-          <w:sz w:val="28"/>
-          <w:szCs w:val="28"/>
-        </w:rPr>
-      </w:pPr>
-      <w:r>
-        <w:rPr>
-          <w:b/>
-          <w:bCs/>
-          <w:sz w:val="28"/>
-          <w:szCs w:val="28"/>
-        </w:rPr>
-        <w:t>Reference</w:t>
-      </w:r>
-    </w:p>
-    <w:p>
-      <w:pPr>
-        <w:rPr>
-          <w:sz w:val="28"/>
-          <w:szCs w:val="28"/>
-        </w:rPr>
-      </w:pPr>
-      <w:r>
-        <w:rPr>
-          <w:sz w:val="28"/>
-          <w:szCs w:val="28"/>
-        </w:rPr>
-        <w:t>Freeman Eric., Freeman Elisa. 2004. 1</w:t>
-      </w:r>
-      <w:r>
-        <w:rPr>
-          <w:sz w:val="28"/>
-          <w:szCs w:val="28"/>
-          <w:vertAlign w:val="superscript"/>
-        </w:rPr>
-        <w:t>st</w:t>
-      </w:r>
-      <w:r>
-        <w:rPr>
-          <w:sz w:val="28"/>
-          <w:szCs w:val="28"/>
-        </w:rPr>
-        <w:t xml:space="preserve"> ed. </w:t>
-      </w:r>
-      <w:proofErr w:type="spellStart"/>
-      <w:r>
-        <w:rPr>
-          <w:sz w:val="28"/>
-          <w:szCs w:val="28"/>
-        </w:rPr>
-        <w:t>O’Reily</w:t>
-      </w:r>
-      <w:proofErr w:type="spellEnd"/>
-      <w:r>
-        <w:rPr>
-          <w:sz w:val="28"/>
-          <w:szCs w:val="28"/>
-        </w:rPr>
-        <w:t xml:space="preserve"> Media Inc. 1995, </w:t>
-      </w:r>
-      <w:proofErr w:type="spellStart"/>
-      <w:r>
-        <w:rPr>
-          <w:sz w:val="28"/>
-          <w:szCs w:val="28"/>
-        </w:rPr>
-        <w:t>Sebasttopo, CA</w:t>
-      </w:r>
-      <w:proofErr w:type="spellEnd"/>
+      <w:r>
+        <w:rPr>
+          <w:sz w:val="28"/>
+          <w:szCs w:val="28"/>
+        </w:rPr>
+        <w:t>, CA</w:t>
+      </w:r>
     </w:p>
     <w:p>
       <w:pPr>
@@ -476,6 +691,119 @@
     </w:lvl>
   </w:abstractNum>
   <w:abstractNum w:abstractNumId="1" w15:restartNumberingAfterBreak="0">
+    <w:nsid w:val="19B86FCF"/>
+    <w:multiLevelType w:val="hybridMultilevel"/>
+    <w:tmpl w:val="22BE14B6"/>
+    <w:lvl w:ilvl="0" w:tplc="1504B0AC">
+      <w:start w:val="1"/>
+      <w:numFmt w:val="bullet"/>
+      <w:lvlText w:val="-"/>
+      <w:lvlJc w:val="left"/>
+      <w:pPr>
+        <w:ind w:left="720" w:hanging="360"/>
+      </w:pPr>
+      <w:rPr>
+        <w:rFonts w:ascii="Calibri" w:eastAsiaTheme="minorEastAsia" w:hAnsi="Calibri" w:cstheme="minorBidi" w:hint="default"/>
+      </w:rPr>
+    </w:lvl>
+    <w:lvl w:ilvl="1" w:tplc="04090003" w:tentative="1">
+      <w:start w:val="1"/>
+      <w:numFmt w:val="bullet"/>
+      <w:lvlText w:val="o"/>
+      <w:lvlJc w:val="left"/>
+      <w:pPr>
+        <w:ind w:left="1440" w:hanging="360"/>
+      </w:pPr>
+      <w:rPr>
+        <w:rFonts w:ascii="Courier New" w:hAnsi="Courier New" w:cs="Courier New" w:hint="default"/>
+      </w:rPr>
+    </w:lvl>
+    <w:lvl w:ilvl="2" w:tplc="04090005" w:tentative="1">
+      <w:start w:val="1"/>
+      <w:numFmt w:val="bullet"/>
+      <w:lvlText w:val=""/>
+      <w:lvlJc w:val="left"/>
+      <w:pPr>
+        <w:ind w:left="2160" w:hanging="360"/>
+      </w:pPr>
+      <w:rPr>
+        <w:rFonts w:ascii="Wingdings" w:hAnsi="Wingdings" w:hint="default"/>
+      </w:rPr>
+    </w:lvl>
+    <w:lvl w:ilvl="3" w:tplc="04090001" w:tentative="1">
+      <w:start w:val="1"/>
+      <w:numFmt w:val="bullet"/>
+      <w:lvlText w:val=""/>
+      <w:lvlJc w:val="left"/>
+      <w:pPr>
+        <w:ind w:left="2880" w:hanging="360"/>
+      </w:pPr>
+      <w:rPr>
+        <w:rFonts w:ascii="Symbol" w:hAnsi="Symbol" w:hint="default"/>
+      </w:rPr>
+    </w:lvl>
+    <w:lvl w:ilvl="4" w:tplc="04090003" w:tentative="1">
+      <w:start w:val="1"/>
+      <w:numFmt w:val="bullet"/>
+      <w:lvlText w:val="o"/>
+      <w:lvlJc w:val="left"/>
+      <w:pPr>
+        <w:ind w:left="3600" w:hanging="360"/>
+      </w:pPr>
+      <w:rPr>
+        <w:rFonts w:ascii="Courier New" w:hAnsi="Courier New" w:cs="Courier New" w:hint="default"/>
+      </w:rPr>
+    </w:lvl>
+    <w:lvl w:ilvl="5" w:tplc="04090005" w:tentative="1">
+      <w:start w:val="1"/>
+      <w:numFmt w:val="bullet"/>
+      <w:lvlText w:val=""/>
+      <w:lvlJc w:val="left"/>
+      <w:pPr>
+        <w:ind w:left="4320" w:hanging="360"/>
+      </w:pPr>
+      <w:rPr>
+        <w:rFonts w:ascii="Wingdings" w:hAnsi="Wingdings" w:hint="default"/>
+      </w:rPr>
+    </w:lvl>
+    <w:lvl w:ilvl="6" w:tplc="04090001" w:tentative="1">
+      <w:start w:val="1"/>
+      <w:numFmt w:val="bullet"/>
+      <w:lvlText w:val=""/>
+      <w:lvlJc w:val="left"/>
+      <w:pPr>
+        <w:ind w:left="5040" w:hanging="360"/>
+      </w:pPr>
+      <w:rPr>
+        <w:rFonts w:ascii="Symbol" w:hAnsi="Symbol" w:hint="default"/>
+      </w:rPr>
+    </w:lvl>
+    <w:lvl w:ilvl="7" w:tplc="04090003" w:tentative="1">
+      <w:start w:val="1"/>
+      <w:numFmt w:val="bullet"/>
+      <w:lvlText w:val="o"/>
+      <w:lvlJc w:val="left"/>
+      <w:pPr>
+        <w:ind w:left="5760" w:hanging="360"/>
+      </w:pPr>
+      <w:rPr>
+        <w:rFonts w:ascii="Courier New" w:hAnsi="Courier New" w:cs="Courier New" w:hint="default"/>
+      </w:rPr>
+    </w:lvl>
+    <w:lvl w:ilvl="8" w:tplc="04090005" w:tentative="1">
+      <w:start w:val="1"/>
+      <w:numFmt w:val="bullet"/>
+      <w:lvlText w:val=""/>
+      <w:lvlJc w:val="left"/>
+      <w:pPr>
+        <w:ind w:left="6480" w:hanging="360"/>
+      </w:pPr>
+      <w:rPr>
+        <w:rFonts w:ascii="Wingdings" w:hAnsi="Wingdings" w:hint="default"/>
+      </w:rPr>
+    </w:lvl>
+  </w:abstractNum>
+  <w:abstractNum w:abstractNumId="2" w15:restartNumberingAfterBreak="0">
     <w:nsid w:val="270E75FF"/>
     <w:multiLevelType w:val="hybridMultilevel"/>
     <w:tmpl w:val="C3702B88"/>
@@ -587,7 +915,7 @@
       </w:rPr>
     </w:lvl>
   </w:abstractNum>
-  <w:abstractNum w:abstractNumId="2" w15:restartNumberingAfterBreak="0">
+  <w:abstractNum w:abstractNumId="3" w15:restartNumberingAfterBreak="0">
     <w:nsid w:val="74070B72"/>
     <w:multiLevelType w:val="hybridMultilevel"/>
     <w:tmpl w:val="3D94D8AA"/>
@@ -680,10 +1008,13 @@
     <w:abstractNumId w:val="0"/>
   </w:num>
   <w:num w:numId="2">
-    <w:abstractNumId w:val="1"/>
+    <w:abstractNumId w:val="2"/>
   </w:num>
   <w:num w:numId="3">
-    <w:abstractNumId w:val="2"/>
+    <w:abstractNumId w:val="3"/>
+  </w:num>
+  <w:num w:numId="4">
+    <w:abstractNumId w:val="1"/>
   </w:num>
 </w:numbering>
 </file>

</xml_diff>